<commit_message>
Interview and treatment script
</commit_message>
<xml_diff>
--- a/Presentation script.docx
+++ b/Presentation script.docx
@@ -3,54 +3,129 @@
 <w:document xmlns:wpc="http://schemas.microsoft.com/office/word/2010/wordprocessingCanvas" xmlns:mc="http://schemas.openxmlformats.org/markup-compatibility/2006" xmlns:o="urn:schemas-microsoft-com:office:office" xmlns:r="http://schemas.openxmlformats.org/officeDocument/2006/relationships" xmlns:m="http://schemas.openxmlformats.org/officeDocument/2006/math" xmlns:v="urn:schemas-microsoft-com:vml" xmlns:wp14="http://schemas.microsoft.com/office/word/2010/wordprocessingDrawing" xmlns:wp="http://schemas.openxmlformats.org/drawingml/2006/wordprocessingDrawing" xmlns:w10="urn:schemas-microsoft-com:office:word" xmlns:w="http://schemas.openxmlformats.org/wordprocessingml/2006/main" xmlns:w14="http://schemas.microsoft.com/office/word/2010/wordml" xmlns:w15="http://schemas.microsoft.com/office/word/2012/wordml" xmlns:wpg="http://schemas.microsoft.com/office/word/2010/wordprocessingGroup" xmlns:wpi="http://schemas.microsoft.com/office/word/2010/wordprocessingInk" xmlns:wne="http://schemas.microsoft.com/office/word/2006/wordml" xmlns:wps="http://schemas.microsoft.com/office/word/2010/wordprocessingShape" mc:Ignorable="w14 w15 wp14">
   <w:body>
     <w:p>
-      <w:r>
+      <w:pPr>
+        <w:rPr>
+          <w:b/>
+        </w:rPr>
+      </w:pPr>
+      <w:r>
+        <w:rPr>
+          <w:b/>
+        </w:rPr>
         <w:t>Presentation script</w:t>
       </w:r>
     </w:p>
     <w:p>
-      <w:r>
-        <w:t>INTRO</w:t>
-      </w:r>
-    </w:p>
-    <w:p>
-      <w:r>
-        <w:t>Interstitial Cystitis is a chronic condition that can cause bladder pressure, pain and sometimes pelvic pain. The pain can be from mild discomfort to severe pain. It is also referenc</w:t>
-      </w:r>
-      <w:r>
-        <w:t>ed as Painful bladder syndrome.</w:t>
-      </w:r>
-    </w:p>
-    <w:p>
-      <w:r>
-        <w:t xml:space="preserve">The easiest way to think of it is your bladder has a lining inside or it, every 10 seconds liquids from your daily intake drip into the bladder causing it to fill. IC sufferers can have holes in this lining which the liquids can rub and cause friction against the bladder lining causing pain and discomfort. </w:t>
-      </w:r>
-    </w:p>
-    <w:p>
-      <w:r>
-        <w:t>Unfortunately at this stage in the condition the causes aren’t</w:t>
-      </w:r>
-      <w:r>
-        <w:t xml:space="preserve"> very clear. Some theories state autoimmune reactions, heredity, infection or allergies.</w:t>
-      </w:r>
-    </w:p>
-    <w:p>
-      <w:r>
+      <w:pPr>
+        <w:rPr>
+          <w:b/>
+        </w:rPr>
+      </w:pPr>
+      <w:r>
+        <w:rPr>
+          <w:b/>
+        </w:rPr>
         <w:t>BACK AND FORTH</w:t>
       </w:r>
     </w:p>
     <w:p>
-      <w:r>
+      <w:pPr>
+        <w:rPr>
+          <w:b/>
+        </w:rPr>
+      </w:pPr>
+      <w:r>
+        <w:rPr>
+          <w:b/>
+        </w:rPr>
         <w:t>Firstly can you explain what IC is to you and then how it affects your daily life?</w:t>
       </w:r>
     </w:p>
     <w:p>
       <w:r>
+        <w:t>Interstitial Cystitis (IC) is a chronic painful bladder condition. I was finally diagnosed with it last year (2022) after years of going back to doctor after doctor and surgery after surgery for endometriosis and no one would understand why I was still having so much pain in my daily life. I had many doctors tell me it was all in my head until finally I found a doctor that would listen to me and went deeper to find the source. Since finding out I now suffer from 2 chronic illness I have had to change certain things in my life. I have changed my diet in ways that I try to stay away or at least limit my intake of what triggers</w:t>
+      </w:r>
+      <w:r>
+        <w:t xml:space="preserve"> my</w:t>
+      </w:r>
+      <w:r>
+        <w:t xml:space="preserve"> flare ups. However it’s not as easy as that sound</w:t>
+      </w:r>
+      <w:r>
+        <w:t>s</w:t>
+      </w:r>
+      <w:r>
+        <w:t xml:space="preserve"> unfortunately. I have learnt to listen to my body and react accordingly. Rest when I </w:t>
+      </w:r>
+      <w:r>
+        <w:t>use</w:t>
+      </w:r>
+      <w:r>
+        <w:t xml:space="preserve"> to push mys</w:t>
+      </w:r>
+      <w:r>
+        <w:t>elf. I now drink water like it’s going out of fashion as that helps to flush me out so when I do eat and drink certain foods the acid from them doesn’t linger in my bladder.</w:t>
+      </w:r>
+    </w:p>
+    <w:p>
+      <w:pPr>
+        <w:rPr>
+          <w:b/>
+        </w:rPr>
+      </w:pPr>
+      <w:r>
+        <w:rPr>
+          <w:b/>
+        </w:rPr>
         <w:t>How would this app help your day to day life on the monitoring of this condition?</w:t>
       </w:r>
     </w:p>
+    <w:p>
+      <w:r>
+        <w:t xml:space="preserve">This app would help me immensely as my biggest struggle I have found is remembering to document my intake. Pervious apps I have tried I end up giving up on as we all know life gets in the way and I </w:t>
+      </w:r>
+      <w:r>
+        <w:t>found some</w:t>
+      </w:r>
+      <w:r>
+        <w:t>times I could go a day or so before I got a chance to get back to it and then I was racking my brain to remember what I had eaten and was the pain at this time or that time. The other struggle I have is trying to work out what actually cause</w:t>
+      </w:r>
+      <w:r>
+        <w:t>s</w:t>
+      </w:r>
+      <w:r>
+        <w:t xml:space="preserve"> flare ups as I soon found out with trying to eliminate foods is I would eat something and be fine one day and think okay this is good than a few days to a week later I would eat the same food and have a completely different reaction to it so I </w:t>
+      </w:r>
+      <w:r>
+        <w:t>definitely</w:t>
+      </w:r>
+      <w:r>
+        <w:t xml:space="preserve"> believe that certain times of the month affect me more so than others. I have been taking medication that my doctor prescribed me and that has seemed to help a lot as well as the rule of eat small amount of trigger food</w:t>
+      </w:r>
+      <w:r>
+        <w:t>s</w:t>
+      </w:r>
+      <w:r>
+        <w:t xml:space="preserve"> and then immediately</w:t>
+      </w:r>
+      <w:r>
+        <w:t xml:space="preserve"> after drink 1-2 cups of water.</w:t>
+      </w:r>
+      <w:r>
+        <w:t xml:space="preserve">   </w:t>
+      </w:r>
+    </w:p>
     <w:p/>
     <w:p>
-      <w:r>
+      <w:pPr>
+        <w:rPr>
+          <w:b/>
+        </w:rPr>
+      </w:pPr>
+      <w:r>
+        <w:rPr>
+          <w:b/>
+        </w:rPr>
         <w:t>TREATMENT</w:t>
       </w:r>
     </w:p>
@@ -61,25 +136,72 @@
     </w:p>
     <w:p>
       <w:r>
-        <w:t>Bladder instillations are administered which can help repair the bladder but would need regular injections to keep up with the treatment plan. There are many oral drug options that can interfere with neurochemicals that cause the pain and inflammation to the bladder.</w:t>
-      </w:r>
-    </w:p>
-    <w:p/>
-    <w:p>
-      <w:r>
-        <w:t xml:space="preserve">IC Diary </w:t>
-      </w:r>
-    </w:p>
-    <w:p>
-      <w:r>
-        <w:t xml:space="preserve">Introducing a one stop app for all your note taking needs for Interstitial Cystitis </w:t>
-      </w:r>
-      <w:r>
-        <w:t xml:space="preserve">problems. </w:t>
+        <w:t xml:space="preserve">The easy and </w:t>
+      </w:r>
+      <w:r>
+        <w:t>non-invasive</w:t>
+      </w:r>
+      <w:r>
+        <w:t xml:space="preserve"> treatment plans </w:t>
+      </w:r>
+      <w:r>
+        <w:t>to reduce the risk or flare ups include maintaining hydration.</w:t>
+      </w:r>
+    </w:p>
+    <w:p>
+      <w:r>
+        <w:t>Drinking plenty of water can water down the acidity of most food groups which can ease the irritation and pain.</w:t>
+      </w:r>
+    </w:p>
+    <w:p>
+      <w:r>
+        <w:t>Staying away from acidic food groups. The acid from the food can cause pain against the bladder walls giving burning sensations. Carbonated drinks, alcohol, caffeine, citrus products and foods containing high concentrations of vitamin C can all cause issues.</w:t>
+      </w:r>
+    </w:p>
+    <w:p>
+      <w:r>
+        <w:t>Reducing stress in your life is a good tip for anyone but especially IC sufferers. Smoking should be stopped as it can also increase pain and exercise regularly.</w:t>
+      </w:r>
+    </w:p>
+    <w:p>
+      <w:r>
+        <w:t>If the above doesn’t work then more aggressive measures can be taken such as b</w:t>
+      </w:r>
+      <w:r>
+        <w:t>ladder instillations</w:t>
+      </w:r>
+      <w:r>
+        <w:t xml:space="preserve"> which</w:t>
+      </w:r>
+      <w:r>
+        <w:t xml:space="preserve"> are administered </w:t>
+      </w:r>
+      <w:r>
+        <w:t>and</w:t>
+      </w:r>
+      <w:r>
+        <w:t xml:space="preserve"> can help repair the bladder but would need regular injections to keep up with the treatment plan. There are many oral drug options that can interfere with neurochemicals that cause the pain and inflammation to the bladder.</w:t>
+      </w:r>
+    </w:p>
+    <w:p>
+      <w:r>
+        <w:lastRenderedPageBreak/>
+        <w:t xml:space="preserve">Nerve stimulation techniques can be used to relieve the pain by reducing urinary frequency. </w:t>
+      </w:r>
+    </w:p>
+    <w:p>
+      <w:r>
+        <w:t>In the most severe and rare cases surgery can be performed to burn off or cut away ulcers that can be inside the bladder or a patch of intestine can be used to patch the holes in the bladder lining.</w:t>
+      </w:r>
+    </w:p>
+    <w:p>
+      <w:r>
+        <w:t xml:space="preserve">All these forms of treatments can vary from person to person and should not be taken lightly without first taking the easy steps to eliminate diet and talking to healthcare professionals. </w:t>
       </w:r>
       <w:bookmarkStart w:id="0" w:name="_GoBack"/>
       <w:bookmarkEnd w:id="0"/>
     </w:p>
+    <w:p/>
     <w:p/>
     <w:p/>
     <w:p/>

</xml_diff>